<commit_message>
Fix some punctuation and table of content errors
</commit_message>
<xml_diff>
--- a/final_report.docx
+++ b/final_report.docx
@@ -102,6 +102,11 @@
     </w:p>
     <w:sdt>
       <w:sdtPr>
+        <w:rPr>
+          <w:rFonts w:asciiTheme="minorHAnsi" w:eastAsiaTheme="minorHAnsi" w:hAnsiTheme="minorHAnsi" w:cstheme="minorBidi"/>
+          <w:sz w:val="24"/>
+          <w:szCs w:val="24"/>
+        </w:rPr>
         <w:id w:val="-1115742590"/>
         <w:docPartObj>
           <w:docPartGallery w:val="Table of Contents"/>
@@ -110,12 +115,9 @@
       </w:sdtPr>
       <w:sdtEndPr>
         <w:rPr>
-          <w:rFonts w:asciiTheme="minorHAnsi" w:eastAsiaTheme="minorHAnsi" w:hAnsiTheme="minorHAnsi" w:cstheme="minorBidi"/>
           <w:b/>
           <w:bCs/>
           <w:noProof/>
-          <w:sz w:val="24"/>
-          <w:szCs w:val="24"/>
         </w:rPr>
       </w:sdtEndPr>
       <w:sdtContent>
@@ -129,19 +131,27 @@
         </w:p>
         <w:p>
           <w:pPr>
-            <w:pStyle w:val="TOC1"/>
+            <w:pStyle w:val="TOC2"/>
             <w:tabs>
-              <w:tab w:val="left" w:pos="480"/>
               <w:tab w:val="right" w:leader="dot" w:pos="9219"/>
             </w:tabs>
             <w:rPr>
+              <w:rFonts w:eastAsiaTheme="minorEastAsia" w:cstheme="minorBidi"/>
+              <w:b w:val="0"/>
+              <w:bCs w:val="0"/>
               <w:noProof/>
+              <w:color w:val="auto"/>
+              <w:sz w:val="24"/>
+              <w:szCs w:val="24"/>
+              <w:lang w:val="en-NG" w:eastAsia="en-GB"/>
             </w:rPr>
           </w:pPr>
           <w:r>
             <w:rPr>
               <w:b w:val="0"/>
               <w:bCs w:val="0"/>
+              <w:i/>
+              <w:iCs/>
             </w:rPr>
             <w:fldChar w:fldCharType="begin"/>
           </w:r>
@@ -152,39 +162,28 @@
             <w:rPr>
               <w:b w:val="0"/>
               <w:bCs w:val="0"/>
+              <w:i/>
+              <w:iCs/>
             </w:rPr>
             <w:fldChar w:fldCharType="separate"/>
           </w:r>
-          <w:hyperlink w:anchor="_Toc124523171" w:history="1">
+          <w:hyperlink w:anchor="_Toc124532052" w:history="1">
             <w:r>
               <w:rPr>
                 <w:rStyle w:val="Hyperlink"/>
                 <w:noProof/>
               </w:rPr>
-              <w:t>1.</w:t>
-            </w:r>
-            <w:r>
-              <w:rPr>
-                <w:noProof/>
+              <w:t>Abstract</w:t>
+            </w:r>
+            <w:r>
+              <w:rPr>
+                <w:noProof/>
+                <w:webHidden/>
               </w:rPr>
               <w:tab/>
             </w:r>
             <w:r>
               <w:rPr>
-                <w:rStyle w:val="Hyperlink"/>
-                <w:noProof/>
-              </w:rPr>
-              <w:t>Abstract</w:t>
-            </w:r>
-            <w:r>
-              <w:rPr>
-                <w:noProof/>
-                <w:webHidden/>
-              </w:rPr>
-              <w:tab/>
-            </w:r>
-            <w:r>
-              <w:rPr>
                 <w:noProof/>
                 <w:webHidden/>
               </w:rPr>
@@ -195,7 +194,7 @@
                 <w:noProof/>
                 <w:webHidden/>
               </w:rPr>
-              <w:instrText xml:space="preserve"> PAGEREF _Toc124523171 \h </w:instrText>
+              <w:instrText xml:space="preserve"> PAGEREF _Toc124532052 \h </w:instrText>
             </w:r>
             <w:r>
               <w:rPr>
@@ -234,20 +233,34 @@
               <w:tab w:val="right" w:leader="dot" w:pos="9219"/>
             </w:tabs>
             <w:rPr>
+              <w:rFonts w:eastAsiaTheme="minorEastAsia" w:cstheme="minorBidi"/>
+              <w:b w:val="0"/>
+              <w:bCs w:val="0"/>
+              <w:i w:val="0"/>
+              <w:iCs w:val="0"/>
               <w:noProof/>
+              <w:color w:val="auto"/>
+              <w:lang w:val="en-NG" w:eastAsia="en-GB"/>
             </w:rPr>
           </w:pPr>
-          <w:hyperlink w:anchor="_Toc124523172" w:history="1">
+          <w:hyperlink w:anchor="_Toc124532053" w:history="1">
             <w:r>
               <w:rPr>
                 <w:rStyle w:val="Hyperlink"/>
                 <w:noProof/>
               </w:rPr>
-              <w:t>2.</w:t>
-            </w:r>
-            <w:r>
-              <w:rPr>
-                <w:noProof/>
+              <w:t>1.</w:t>
+            </w:r>
+            <w:r>
+              <w:rPr>
+                <w:rFonts w:eastAsiaTheme="minorEastAsia" w:cstheme="minorBidi"/>
+                <w:b w:val="0"/>
+                <w:bCs w:val="0"/>
+                <w:i w:val="0"/>
+                <w:iCs w:val="0"/>
+                <w:noProof/>
+                <w:color w:val="auto"/>
+                <w:lang w:val="en-NG" w:eastAsia="en-GB"/>
               </w:rPr>
               <w:tab/>
             </w:r>
@@ -277,7 +290,7 @@
                 <w:noProof/>
                 <w:webHidden/>
               </w:rPr>
-              <w:instrText xml:space="preserve"> PAGEREF _Toc124523172 \h </w:instrText>
+              <w:instrText xml:space="preserve"> PAGEREF _Toc124532053 \h </w:instrText>
             </w:r>
             <w:r>
               <w:rPr>
@@ -316,20 +329,34 @@
               <w:tab w:val="right" w:leader="dot" w:pos="9219"/>
             </w:tabs>
             <w:rPr>
+              <w:rFonts w:eastAsiaTheme="minorEastAsia" w:cstheme="minorBidi"/>
+              <w:b w:val="0"/>
+              <w:bCs w:val="0"/>
               <w:noProof/>
+              <w:color w:val="auto"/>
+              <w:sz w:val="24"/>
+              <w:szCs w:val="24"/>
+              <w:lang w:val="en-NG" w:eastAsia="en-GB"/>
             </w:rPr>
           </w:pPr>
-          <w:hyperlink w:anchor="_Toc124523173" w:history="1">
+          <w:hyperlink w:anchor="_Toc124532054" w:history="1">
             <w:r>
               <w:rPr>
                 <w:rStyle w:val="Hyperlink"/>
                 <w:noProof/>
               </w:rPr>
-              <w:t>2.1.</w:t>
-            </w:r>
-            <w:r>
-              <w:rPr>
-                <w:noProof/>
+              <w:t>1.1.</w:t>
+            </w:r>
+            <w:r>
+              <w:rPr>
+                <w:rFonts w:eastAsiaTheme="minorEastAsia" w:cstheme="minorBidi"/>
+                <w:b w:val="0"/>
+                <w:bCs w:val="0"/>
+                <w:noProof/>
+                <w:color w:val="auto"/>
+                <w:sz w:val="24"/>
+                <w:szCs w:val="24"/>
+                <w:lang w:val="en-NG" w:eastAsia="en-GB"/>
               </w:rPr>
               <w:tab/>
             </w:r>
@@ -359,7 +386,7 @@
                 <w:noProof/>
                 <w:webHidden/>
               </w:rPr>
-              <w:instrText xml:space="preserve"> PAGEREF _Toc124523173 \h </w:instrText>
+              <w:instrText xml:space="preserve"> PAGEREF _Toc124532054 \h </w:instrText>
             </w:r>
             <w:r>
               <w:rPr>
@@ -398,20 +425,34 @@
               <w:tab w:val="right" w:leader="dot" w:pos="9219"/>
             </w:tabs>
             <w:rPr>
+              <w:rFonts w:eastAsiaTheme="minorEastAsia" w:cstheme="minorBidi"/>
+              <w:b w:val="0"/>
+              <w:bCs w:val="0"/>
               <w:noProof/>
+              <w:color w:val="auto"/>
+              <w:sz w:val="24"/>
+              <w:szCs w:val="24"/>
+              <w:lang w:val="en-NG" w:eastAsia="en-GB"/>
             </w:rPr>
           </w:pPr>
-          <w:hyperlink w:anchor="_Toc124523174" w:history="1">
+          <w:hyperlink w:anchor="_Toc124532055" w:history="1">
             <w:r>
               <w:rPr>
                 <w:rStyle w:val="Hyperlink"/>
                 <w:noProof/>
               </w:rPr>
-              <w:t>2.2.</w:t>
-            </w:r>
-            <w:r>
-              <w:rPr>
-                <w:noProof/>
+              <w:t>1.2.</w:t>
+            </w:r>
+            <w:r>
+              <w:rPr>
+                <w:rFonts w:eastAsiaTheme="minorEastAsia" w:cstheme="minorBidi"/>
+                <w:b w:val="0"/>
+                <w:bCs w:val="0"/>
+                <w:noProof/>
+                <w:color w:val="auto"/>
+                <w:sz w:val="24"/>
+                <w:szCs w:val="24"/>
+                <w:lang w:val="en-NG" w:eastAsia="en-GB"/>
               </w:rPr>
               <w:tab/>
             </w:r>
@@ -441,7 +482,7 @@
                 <w:noProof/>
                 <w:webHidden/>
               </w:rPr>
-              <w:instrText xml:space="preserve"> PAGEREF _Toc124523174 \h </w:instrText>
+              <w:instrText xml:space="preserve"> PAGEREF _Toc124532055 \h </w:instrText>
             </w:r>
             <w:r>
               <w:rPr>
@@ -480,20 +521,34 @@
               <w:tab w:val="right" w:leader="dot" w:pos="9219"/>
             </w:tabs>
             <w:rPr>
+              <w:rFonts w:eastAsiaTheme="minorEastAsia" w:cstheme="minorBidi"/>
+              <w:b w:val="0"/>
+              <w:bCs w:val="0"/>
               <w:noProof/>
+              <w:color w:val="auto"/>
+              <w:sz w:val="24"/>
+              <w:szCs w:val="24"/>
+              <w:lang w:val="en-NG" w:eastAsia="en-GB"/>
             </w:rPr>
           </w:pPr>
-          <w:hyperlink w:anchor="_Toc124523175" w:history="1">
+          <w:hyperlink w:anchor="_Toc124532056" w:history="1">
             <w:r>
               <w:rPr>
                 <w:rStyle w:val="Hyperlink"/>
                 <w:noProof/>
               </w:rPr>
-              <w:t>2.3.</w:t>
-            </w:r>
-            <w:r>
-              <w:rPr>
-                <w:noProof/>
+              <w:t>1.3.</w:t>
+            </w:r>
+            <w:r>
+              <w:rPr>
+                <w:rFonts w:eastAsiaTheme="minorEastAsia" w:cstheme="minorBidi"/>
+                <w:b w:val="0"/>
+                <w:bCs w:val="0"/>
+                <w:noProof/>
+                <w:color w:val="auto"/>
+                <w:sz w:val="24"/>
+                <w:szCs w:val="24"/>
+                <w:lang w:val="en-NG" w:eastAsia="en-GB"/>
               </w:rPr>
               <w:tab/>
             </w:r>
@@ -523,7 +578,7 @@
                 <w:noProof/>
                 <w:webHidden/>
               </w:rPr>
-              <w:instrText xml:space="preserve"> PAGEREF _Toc124523175 \h </w:instrText>
+              <w:instrText xml:space="preserve"> PAGEREF _Toc124532056 \h </w:instrText>
             </w:r>
             <w:r>
               <w:rPr>
@@ -562,20 +617,34 @@
               <w:tab w:val="right" w:leader="dot" w:pos="9219"/>
             </w:tabs>
             <w:rPr>
+              <w:rFonts w:eastAsiaTheme="minorEastAsia" w:cstheme="minorBidi"/>
+              <w:b w:val="0"/>
+              <w:bCs w:val="0"/>
               <w:noProof/>
+              <w:color w:val="auto"/>
+              <w:sz w:val="24"/>
+              <w:szCs w:val="24"/>
+              <w:lang w:val="en-NG" w:eastAsia="en-GB"/>
             </w:rPr>
           </w:pPr>
-          <w:hyperlink w:anchor="_Toc124523176" w:history="1">
+          <w:hyperlink w:anchor="_Toc124532057" w:history="1">
             <w:r>
               <w:rPr>
                 <w:rStyle w:val="Hyperlink"/>
                 <w:noProof/>
               </w:rPr>
-              <w:t>2.4.</w:t>
-            </w:r>
-            <w:r>
-              <w:rPr>
-                <w:noProof/>
+              <w:t>1.4.</w:t>
+            </w:r>
+            <w:r>
+              <w:rPr>
+                <w:rFonts w:eastAsiaTheme="minorEastAsia" w:cstheme="minorBidi"/>
+                <w:b w:val="0"/>
+                <w:bCs w:val="0"/>
+                <w:noProof/>
+                <w:color w:val="auto"/>
+                <w:sz w:val="24"/>
+                <w:szCs w:val="24"/>
+                <w:lang w:val="en-NG" w:eastAsia="en-GB"/>
               </w:rPr>
               <w:tab/>
             </w:r>
@@ -605,7 +674,7 @@
                 <w:noProof/>
                 <w:webHidden/>
               </w:rPr>
-              <w:instrText xml:space="preserve"> PAGEREF _Toc124523176 \h </w:instrText>
+              <w:instrText xml:space="preserve"> PAGEREF _Toc124532057 \h </w:instrText>
             </w:r>
             <w:r>
               <w:rPr>
@@ -644,20 +713,34 @@
               <w:tab w:val="right" w:leader="dot" w:pos="9219"/>
             </w:tabs>
             <w:rPr>
+              <w:rFonts w:eastAsiaTheme="minorEastAsia" w:cstheme="minorBidi"/>
+              <w:b w:val="0"/>
+              <w:bCs w:val="0"/>
               <w:noProof/>
+              <w:color w:val="auto"/>
+              <w:sz w:val="24"/>
+              <w:szCs w:val="24"/>
+              <w:lang w:val="en-NG" w:eastAsia="en-GB"/>
             </w:rPr>
           </w:pPr>
-          <w:hyperlink w:anchor="_Toc124523177" w:history="1">
+          <w:hyperlink w:anchor="_Toc124532058" w:history="1">
             <w:r>
               <w:rPr>
                 <w:rStyle w:val="Hyperlink"/>
                 <w:noProof/>
               </w:rPr>
-              <w:t>2.5.</w:t>
-            </w:r>
-            <w:r>
-              <w:rPr>
-                <w:noProof/>
+              <w:t>1.5.</w:t>
+            </w:r>
+            <w:r>
+              <w:rPr>
+                <w:rFonts w:eastAsiaTheme="minorEastAsia" w:cstheme="minorBidi"/>
+                <w:b w:val="0"/>
+                <w:bCs w:val="0"/>
+                <w:noProof/>
+                <w:color w:val="auto"/>
+                <w:sz w:val="24"/>
+                <w:szCs w:val="24"/>
+                <w:lang w:val="en-NG" w:eastAsia="en-GB"/>
               </w:rPr>
               <w:tab/>
             </w:r>
@@ -687,7 +770,7 @@
                 <w:noProof/>
                 <w:webHidden/>
               </w:rPr>
-              <w:instrText xml:space="preserve"> PAGEREF _Toc124523177 \h </w:instrText>
+              <w:instrText xml:space="preserve"> PAGEREF _Toc124532058 \h </w:instrText>
             </w:r>
             <w:r>
               <w:rPr>
@@ -726,20 +809,34 @@
               <w:tab w:val="right" w:leader="dot" w:pos="9219"/>
             </w:tabs>
             <w:rPr>
+              <w:rFonts w:eastAsiaTheme="minorEastAsia" w:cstheme="minorBidi"/>
+              <w:b w:val="0"/>
+              <w:bCs w:val="0"/>
               <w:noProof/>
+              <w:color w:val="auto"/>
+              <w:sz w:val="24"/>
+              <w:szCs w:val="24"/>
+              <w:lang w:val="en-NG" w:eastAsia="en-GB"/>
             </w:rPr>
           </w:pPr>
-          <w:hyperlink w:anchor="_Toc124523178" w:history="1">
+          <w:hyperlink w:anchor="_Toc124532059" w:history="1">
             <w:r>
               <w:rPr>
                 <w:rStyle w:val="Hyperlink"/>
                 <w:noProof/>
               </w:rPr>
-              <w:t>2.6.</w:t>
-            </w:r>
-            <w:r>
-              <w:rPr>
-                <w:noProof/>
+              <w:t>1.6.</w:t>
+            </w:r>
+            <w:r>
+              <w:rPr>
+                <w:rFonts w:eastAsiaTheme="minorEastAsia" w:cstheme="minorBidi"/>
+                <w:b w:val="0"/>
+                <w:bCs w:val="0"/>
+                <w:noProof/>
+                <w:color w:val="auto"/>
+                <w:sz w:val="24"/>
+                <w:szCs w:val="24"/>
+                <w:lang w:val="en-NG" w:eastAsia="en-GB"/>
               </w:rPr>
               <w:tab/>
             </w:r>
@@ -769,7 +866,7 @@
                 <w:noProof/>
                 <w:webHidden/>
               </w:rPr>
-              <w:instrText xml:space="preserve"> PAGEREF _Toc124523178 \h </w:instrText>
+              <w:instrText xml:space="preserve"> PAGEREF _Toc124532059 \h </w:instrText>
             </w:r>
             <w:r>
               <w:rPr>
@@ -808,20 +905,34 @@
               <w:tab w:val="right" w:leader="dot" w:pos="9219"/>
             </w:tabs>
             <w:rPr>
+              <w:rFonts w:eastAsiaTheme="minorEastAsia" w:cstheme="minorBidi"/>
+              <w:b w:val="0"/>
+              <w:bCs w:val="0"/>
+              <w:i w:val="0"/>
+              <w:iCs w:val="0"/>
               <w:noProof/>
+              <w:color w:val="auto"/>
+              <w:lang w:val="en-NG" w:eastAsia="en-GB"/>
             </w:rPr>
           </w:pPr>
-          <w:hyperlink w:anchor="_Toc124523179" w:history="1">
+          <w:hyperlink w:anchor="_Toc124532060" w:history="1">
             <w:r>
               <w:rPr>
                 <w:rStyle w:val="Hyperlink"/>
                 <w:noProof/>
               </w:rPr>
-              <w:t>3.</w:t>
-            </w:r>
-            <w:r>
-              <w:rPr>
-                <w:noProof/>
+              <w:t>2.</w:t>
+            </w:r>
+            <w:r>
+              <w:rPr>
+                <w:rFonts w:eastAsiaTheme="minorEastAsia" w:cstheme="minorBidi"/>
+                <w:b w:val="0"/>
+                <w:bCs w:val="0"/>
+                <w:i w:val="0"/>
+                <w:iCs w:val="0"/>
+                <w:noProof/>
+                <w:color w:val="auto"/>
+                <w:lang w:val="en-NG" w:eastAsia="en-GB"/>
               </w:rPr>
               <w:tab/>
             </w:r>
@@ -851,7 +962,7 @@
                 <w:noProof/>
                 <w:webHidden/>
               </w:rPr>
-              <w:instrText xml:space="preserve"> PAGEREF _Toc124523179 \h </w:instrText>
+              <w:instrText xml:space="preserve"> PAGEREF _Toc124532060 \h </w:instrText>
             </w:r>
             <w:r>
               <w:rPr>
@@ -890,20 +1001,34 @@
               <w:tab w:val="right" w:leader="dot" w:pos="9219"/>
             </w:tabs>
             <w:rPr>
+              <w:rFonts w:eastAsiaTheme="minorEastAsia" w:cstheme="minorBidi"/>
+              <w:b w:val="0"/>
+              <w:bCs w:val="0"/>
+              <w:i w:val="0"/>
+              <w:iCs w:val="0"/>
               <w:noProof/>
+              <w:color w:val="auto"/>
+              <w:lang w:val="en-NG" w:eastAsia="en-GB"/>
             </w:rPr>
           </w:pPr>
-          <w:hyperlink w:anchor="_Toc124523180" w:history="1">
+          <w:hyperlink w:anchor="_Toc124532061" w:history="1">
             <w:r>
               <w:rPr>
                 <w:rStyle w:val="Hyperlink"/>
                 <w:noProof/>
               </w:rPr>
-              <w:t>4.</w:t>
-            </w:r>
-            <w:r>
-              <w:rPr>
-                <w:noProof/>
+              <w:t>3.</w:t>
+            </w:r>
+            <w:r>
+              <w:rPr>
+                <w:rFonts w:eastAsiaTheme="minorEastAsia" w:cstheme="minorBidi"/>
+                <w:b w:val="0"/>
+                <w:bCs w:val="0"/>
+                <w:i w:val="0"/>
+                <w:iCs w:val="0"/>
+                <w:noProof/>
+                <w:color w:val="auto"/>
+                <w:lang w:val="en-NG" w:eastAsia="en-GB"/>
               </w:rPr>
               <w:tab/>
             </w:r>
@@ -933,7 +1058,7 @@
                 <w:noProof/>
                 <w:webHidden/>
               </w:rPr>
-              <w:instrText xml:space="preserve"> PAGEREF _Toc124523180 \h </w:instrText>
+              <w:instrText xml:space="preserve"> PAGEREF _Toc124532061 \h </w:instrText>
             </w:r>
             <w:r>
               <w:rPr>
@@ -972,20 +1097,34 @@
               <w:tab w:val="right" w:leader="dot" w:pos="9219"/>
             </w:tabs>
             <w:rPr>
+              <w:rFonts w:eastAsiaTheme="minorEastAsia" w:cstheme="minorBidi"/>
+              <w:b w:val="0"/>
+              <w:bCs w:val="0"/>
+              <w:i w:val="0"/>
+              <w:iCs w:val="0"/>
               <w:noProof/>
+              <w:color w:val="auto"/>
+              <w:lang w:val="en-NG" w:eastAsia="en-GB"/>
             </w:rPr>
           </w:pPr>
-          <w:hyperlink w:anchor="_Toc124523181" w:history="1">
+          <w:hyperlink w:anchor="_Toc124532062" w:history="1">
             <w:r>
               <w:rPr>
                 <w:rStyle w:val="Hyperlink"/>
                 <w:noProof/>
               </w:rPr>
-              <w:t>5.</w:t>
-            </w:r>
-            <w:r>
-              <w:rPr>
-                <w:noProof/>
+              <w:t>4.</w:t>
+            </w:r>
+            <w:r>
+              <w:rPr>
+                <w:rFonts w:eastAsiaTheme="minorEastAsia" w:cstheme="minorBidi"/>
+                <w:b w:val="0"/>
+                <w:bCs w:val="0"/>
+                <w:i w:val="0"/>
+                <w:iCs w:val="0"/>
+                <w:noProof/>
+                <w:color w:val="auto"/>
+                <w:lang w:val="en-NG" w:eastAsia="en-GB"/>
               </w:rPr>
               <w:tab/>
             </w:r>
@@ -1015,7 +1154,7 @@
                 <w:noProof/>
                 <w:webHidden/>
               </w:rPr>
-              <w:instrText xml:space="preserve"> PAGEREF _Toc124523181 \h </w:instrText>
+              <w:instrText xml:space="preserve"> PAGEREF _Toc124532062 \h </w:instrText>
             </w:r>
             <w:r>
               <w:rPr>
@@ -1054,20 +1193,34 @@
               <w:tab w:val="right" w:leader="dot" w:pos="9219"/>
             </w:tabs>
             <w:rPr>
+              <w:rFonts w:eastAsiaTheme="minorEastAsia" w:cstheme="minorBidi"/>
+              <w:b w:val="0"/>
+              <w:bCs w:val="0"/>
+              <w:i w:val="0"/>
+              <w:iCs w:val="0"/>
               <w:noProof/>
+              <w:color w:val="auto"/>
+              <w:lang w:val="en-NG" w:eastAsia="en-GB"/>
             </w:rPr>
           </w:pPr>
-          <w:hyperlink w:anchor="_Toc124523182" w:history="1">
+          <w:hyperlink w:anchor="_Toc124532063" w:history="1">
             <w:r>
               <w:rPr>
                 <w:rStyle w:val="Hyperlink"/>
                 <w:noProof/>
               </w:rPr>
-              <w:t>6.</w:t>
-            </w:r>
-            <w:r>
-              <w:rPr>
-                <w:noProof/>
+              <w:t>5.</w:t>
+            </w:r>
+            <w:r>
+              <w:rPr>
+                <w:rFonts w:eastAsiaTheme="minorEastAsia" w:cstheme="minorBidi"/>
+                <w:b w:val="0"/>
+                <w:bCs w:val="0"/>
+                <w:i w:val="0"/>
+                <w:iCs w:val="0"/>
+                <w:noProof/>
+                <w:color w:val="auto"/>
+                <w:lang w:val="en-NG" w:eastAsia="en-GB"/>
               </w:rPr>
               <w:tab/>
             </w:r>
@@ -1097,7 +1250,7 @@
                 <w:noProof/>
                 <w:webHidden/>
               </w:rPr>
-              <w:instrText xml:space="preserve"> PAGEREF _Toc124523182 \h </w:instrText>
+              <w:instrText xml:space="preserve"> PAGEREF _Toc124532063 \h </w:instrText>
             </w:r>
             <w:r>
               <w:rPr>
@@ -1405,27 +1558,20 @@
           <w:highlight w:val="lightGray"/>
         </w:rPr>
       </w:pPr>
-      <w:bookmarkStart w:id="0" w:name="_Toc124523171"/>
       <w:r>
         <w:rPr>
           <w:highlight w:val="lightGray"/>
         </w:rPr>
-        <w:lastRenderedPageBreak/>
         <w:br w:type="page"/>
       </w:r>
     </w:p>
     <w:p>
       <w:pPr>
-        <w:pStyle w:val="Heading1"/>
-        <w:numPr>
-          <w:ilvl w:val="0"/>
-          <w:numId w:val="23"/>
-        </w:numPr>
-        <w:pBdr>
-          <w:bottom w:val="single" w:sz="12" w:space="1" w:color="auto"/>
-        </w:pBdr>
-      </w:pPr>
-      <w:r>
+        <w:pStyle w:val="Heading2"/>
+      </w:pPr>
+      <w:bookmarkStart w:id="0" w:name="_Toc124532052"/>
+      <w:r>
+        <w:lastRenderedPageBreak/>
         <w:t>Abstract</w:t>
       </w:r>
       <w:bookmarkEnd w:id="0"/>
@@ -1579,7 +1725,7 @@
           <w:numId w:val="17"/>
         </w:numPr>
       </w:pPr>
-      <w:bookmarkStart w:id="1" w:name="_Toc124523172"/>
+      <w:bookmarkStart w:id="1" w:name="_Toc124532053"/>
       <w:r>
         <w:lastRenderedPageBreak/>
         <w:t>Introduction</w:t>
@@ -1594,7 +1740,7 @@
           <w:numId w:val="17"/>
         </w:numPr>
       </w:pPr>
-      <w:bookmarkStart w:id="2" w:name="_Toc124523173"/>
+      <w:bookmarkStart w:id="2" w:name="_Toc124532054"/>
       <w:r>
         <w:t>Context</w:t>
       </w:r>
@@ -1745,7 +1891,7 @@
           <w:numId w:val="17"/>
         </w:numPr>
       </w:pPr>
-      <w:bookmarkStart w:id="3" w:name="_Toc124523174"/>
+      <w:bookmarkStart w:id="3" w:name="_Toc124532055"/>
       <w:r>
         <w:t>Topic</w:t>
       </w:r>
@@ -1764,7 +1910,7 @@
           <w:numId w:val="17"/>
         </w:numPr>
       </w:pPr>
-      <w:bookmarkStart w:id="4" w:name="_Toc124523175"/>
+      <w:bookmarkStart w:id="4" w:name="_Toc124532056"/>
       <w:r>
         <w:t>Research question and hypothesis</w:t>
       </w:r>
@@ -1820,6 +1966,9 @@
       <w:r>
         <w:t>There is no difference in the mean price between rice (imported) and rice (local) in Ghana between the years 2008 and 2018</w:t>
       </w:r>
+      <w:r>
+        <w:t>.</w:t>
+      </w:r>
     </w:p>
     <w:p>
       <w:pPr>
@@ -1838,6 +1987,9 @@
       <w:r>
         <w:t>There is a difference in the mean price between rice (imported) and rice (local) in Ghana between the years 2008 and 2018</w:t>
       </w:r>
+      <w:r>
+        <w:t>.</w:t>
+      </w:r>
     </w:p>
     <w:p>
       <w:pPr>
@@ -1847,7 +1999,7 @@
           <w:numId w:val="17"/>
         </w:numPr>
       </w:pPr>
-      <w:bookmarkStart w:id="5" w:name="_Toc124523176"/>
+      <w:bookmarkStart w:id="5" w:name="_Toc124532057"/>
       <w:r>
         <w:t>Dataset</w:t>
       </w:r>
@@ -2005,10 +2157,10 @@
       <w:r>
         <w:t>.</w:t>
       </w:r>
-    </w:p>
-    <w:p>
-      <w:r>
-        <w:lastRenderedPageBreak/>
+      <w:r>
+        <w:t xml:space="preserve"> </w:t>
+      </w:r>
+      <w:r>
         <w:t xml:space="preserve">While the </w:t>
       </w:r>
       <w:r>
@@ -2032,8 +2184,9 @@
           <w:numId w:val="17"/>
         </w:numPr>
       </w:pPr>
-      <w:bookmarkStart w:id="6" w:name="_Toc124523177"/>
-      <w:r>
+      <w:bookmarkStart w:id="6" w:name="_Toc124532058"/>
+      <w:r>
+        <w:lastRenderedPageBreak/>
         <w:t>Results</w:t>
       </w:r>
       <w:bookmarkEnd w:id="6"/>
@@ -2057,7 +2210,7 @@
           <w:numId w:val="17"/>
         </w:numPr>
       </w:pPr>
-      <w:bookmarkStart w:id="7" w:name="_Toc124523178"/>
+      <w:bookmarkStart w:id="7" w:name="_Toc124532059"/>
       <w:r>
         <w:t>Conclusions</w:t>
       </w:r>
@@ -2109,7 +2262,7 @@
           <w:numId w:val="17"/>
         </w:numPr>
       </w:pPr>
-      <w:bookmarkStart w:id="8" w:name="_Toc124523179"/>
+      <w:bookmarkStart w:id="8" w:name="_Toc124532060"/>
       <w:r>
         <w:lastRenderedPageBreak/>
         <w:t>Visuali</w:t>
@@ -2258,11 +2411,8 @@
           </w:tcPr>
           <w:p>
             <w:pPr>
-              <w:spacing w:after="0" w:line="240" w:lineRule="auto"/>
               <w:rPr>
                 <w:rFonts w:ascii="Courier New" w:hAnsi="Courier New" w:cs="Courier New"/>
-                <w:b/>
-                <w:bCs/>
                 <w:sz w:val="16"/>
                 <w:szCs w:val="16"/>
               </w:rPr>
@@ -2270,8 +2420,6 @@
             <w:r>
               <w:rPr>
                 <w:rFonts w:ascii="Courier New" w:hAnsi="Courier New" w:cs="Courier New"/>
-                <w:b/>
-                <w:bCs/>
                 <w:sz w:val="16"/>
                 <w:szCs w:val="16"/>
               </w:rPr>
@@ -2280,8 +2428,6 @@
             <w:r>
               <w:rPr>
                 <w:rFonts w:ascii="Courier New" w:hAnsi="Courier New" w:cs="Courier New"/>
-                <w:b/>
-                <w:bCs/>
                 <w:sz w:val="16"/>
                 <w:szCs w:val="16"/>
               </w:rPr>
@@ -2290,8 +2436,6 @@
             <w:r>
               <w:rPr>
                 <w:rFonts w:ascii="Courier New" w:hAnsi="Courier New" w:cs="Courier New"/>
-                <w:b/>
-                <w:bCs/>
                 <w:sz w:val="16"/>
                 <w:szCs w:val="16"/>
               </w:rPr>
@@ -2919,7 +3063,7 @@
           <w:numId w:val="17"/>
         </w:numPr>
       </w:pPr>
-      <w:bookmarkStart w:id="12" w:name="_Toc124523180"/>
+      <w:bookmarkStart w:id="12" w:name="_Toc124532061"/>
       <w:r>
         <w:lastRenderedPageBreak/>
         <w:t>Analysis</w:t>
@@ -3049,31 +3193,19 @@
         <w:tab/>
       </w:r>
       <w:r>
-        <w:t>“</w:t>
+        <w:tab/>
+      </w:r>
+      <w:r>
+        <w:tab/>
       </w:r>
       <m:oMath>
         <m:r>
           <w:rPr>
             <w:rFonts w:ascii="Cambria Math" w:hAnsi="Cambria Math"/>
           </w:rPr>
-          <m:t>W = 855625,</m:t>
-        </m:r>
-        <m:r>
-          <w:rPr>
-            <w:rFonts w:ascii="Cambria Math" w:hAnsi="Cambria Math"/>
-          </w:rPr>
-          <m:t xml:space="preserve"> </m:t>
-        </m:r>
-        <m:r>
-          <w:rPr>
-            <w:rFonts w:ascii="Cambria Math" w:hAnsi="Cambria Math"/>
-          </w:rPr>
-          <m:t xml:space="preserve"> p-value &lt; 2.2e-16</m:t>
+          <m:t>W = 855625,  p-value &lt; 2.2e-16</m:t>
         </m:r>
       </m:oMath>
-      <w:r>
-        <w:t>”</w:t>
-      </w:r>
     </w:p>
     <w:p>
       <w:pPr>
@@ -3201,7 +3333,7 @@
           <w:numId w:val="17"/>
         </w:numPr>
       </w:pPr>
-      <w:bookmarkStart w:id="13" w:name="_Toc124523181"/>
+      <w:bookmarkStart w:id="13" w:name="_Toc124532062"/>
       <w:r>
         <w:lastRenderedPageBreak/>
         <w:t>Conclusions</w:t>
@@ -3276,7 +3408,7 @@
           <w:numId w:val="17"/>
         </w:numPr>
       </w:pPr>
-      <w:bookmarkStart w:id="14" w:name="_Toc124523182"/>
+      <w:bookmarkStart w:id="14" w:name="_Toc124532063"/>
       <w:r>
         <w:lastRenderedPageBreak/>
         <w:t>References</w:t>
@@ -3285,19 +3417,17 @@
     </w:p>
     <w:sdt>
       <w:sdtPr>
+        <w:rPr>
+          <w:rFonts w:asciiTheme="majorHAnsi" w:eastAsiaTheme="majorEastAsia" w:hAnsiTheme="majorHAnsi" w:cstheme="majorBidi"/>
+          <w:sz w:val="42"/>
+          <w:szCs w:val="32"/>
+        </w:rPr>
         <w:tag w:val="MENDELEY_BIBLIOGRAPHY"/>
         <w:id w:val="531073807"/>
         <w:placeholder>
           <w:docPart w:val="DefaultPlaceholder_-1854013440"/>
         </w:placeholder>
       </w:sdtPr>
-      <w:sdtEndPr>
-        <w:rPr>
-          <w:rFonts w:asciiTheme="majorHAnsi" w:eastAsiaTheme="majorEastAsia" w:hAnsiTheme="majorHAnsi" w:cstheme="majorBidi"/>
-          <w:sz w:val="42"/>
-          <w:szCs w:val="32"/>
-        </w:rPr>
-      </w:sdtEndPr>
       <w:sdtContent>
         <w:p>
           <w:pPr>
@@ -5783,6 +5913,7 @@
   <w:style w:type="character" w:default="1" w:styleId="DefaultParagraphFont">
     <w:name w:val="Default Paragraph Font"/>
     <w:uiPriority w:val="1"/>
+    <w:semiHidden/>
     <w:unhideWhenUsed/>
   </w:style>
   <w:style w:type="table" w:default="1" w:styleId="TableNormal">
@@ -6888,7 +7019,9 @@
   </w:compat>
   <w:rsids>
     <w:rsidRoot w:val="00B4628D"/>
+    <w:rsid w:val="00155069"/>
     <w:rsid w:val="00B4628D"/>
+    <w:rsid w:val="00DF6215"/>
   </w:rsids>
   <m:mathPr>
     <m:mathFont m:val="Cambria Math"/>
@@ -7333,21 +7466,6 @@
     <w:semiHidden/>
     <w:unhideWhenUsed/>
   </w:style>
-  <w:style w:type="paragraph" w:customStyle="1" w:styleId="F7FDA11BAF831446A5ED6265F62F3303">
-    <w:name w:val="F7FDA11BAF831446A5ED6265F62F3303"/>
-  </w:style>
-  <w:style w:type="paragraph" w:customStyle="1" w:styleId="21B8CC8006E4E940BFE0582846A11820">
-    <w:name w:val="21B8CC8006E4E940BFE0582846A11820"/>
-  </w:style>
-  <w:style w:type="paragraph" w:customStyle="1" w:styleId="5ACC4A19FB166A4BBCDBC186E0CC975D">
-    <w:name w:val="5ACC4A19FB166A4BBCDBC186E0CC975D"/>
-  </w:style>
-  <w:style w:type="paragraph" w:customStyle="1" w:styleId="3ECFB4938A516B429EEC23823DE7CCB9">
-    <w:name w:val="3ECFB4938A516B429EEC23823DE7CCB9"/>
-  </w:style>
-  <w:style w:type="paragraph" w:customStyle="1" w:styleId="49E4179B0FEBD24B8A13F84F8C693762">
-    <w:name w:val="49E4179B0FEBD24B8A13F84F8C693762"/>
-  </w:style>
   <w:style w:type="paragraph" w:styleId="ListBullet">
     <w:name w:val="List Bullet"/>
     <w:basedOn w:val="Normal"/>
@@ -7364,45 +7482,6 @@
       <w:color w:val="000000" w:themeColor="text1"/>
       <w:lang w:val="en-US" w:eastAsia="ja-JP"/>
     </w:rPr>
-  </w:style>
-  <w:style w:type="paragraph" w:customStyle="1" w:styleId="9F0BCB4A5BC6FA49A29DFBBC453D7741">
-    <w:name w:val="9F0BCB4A5BC6FA49A29DFBBC453D7741"/>
-  </w:style>
-  <w:style w:type="paragraph" w:customStyle="1" w:styleId="CA7E44C6D0DCF146991AEC231321C5B5">
-    <w:name w:val="CA7E44C6D0DCF146991AEC231321C5B5"/>
-  </w:style>
-  <w:style w:type="paragraph" w:customStyle="1" w:styleId="5A20B9487229C8479E76C9A7BD04DBC8">
-    <w:name w:val="5A20B9487229C8479E76C9A7BD04DBC8"/>
-  </w:style>
-  <w:style w:type="paragraph" w:customStyle="1" w:styleId="E10BF231297E9845B447A6C8356FF1DF">
-    <w:name w:val="E10BF231297E9845B447A6C8356FF1DF"/>
-  </w:style>
-  <w:style w:type="paragraph" w:customStyle="1" w:styleId="5751D522AD7C8E408E74C749D92298FB">
-    <w:name w:val="5751D522AD7C8E408E74C749D92298FB"/>
-  </w:style>
-  <w:style w:type="paragraph" w:customStyle="1" w:styleId="35C553DAE7B5D444AFF2F6FC98179033">
-    <w:name w:val="35C553DAE7B5D444AFF2F6FC98179033"/>
-  </w:style>
-  <w:style w:type="paragraph" w:customStyle="1" w:styleId="9A4FC7ADDF1FD246904A2D585BC995E2">
-    <w:name w:val="9A4FC7ADDF1FD246904A2D585BC995E2"/>
-  </w:style>
-  <w:style w:type="paragraph" w:customStyle="1" w:styleId="3E94A4B3B0E9EA43A8DC18D76C7AEA72">
-    <w:name w:val="3E94A4B3B0E9EA43A8DC18D76C7AEA72"/>
-  </w:style>
-  <w:style w:type="paragraph" w:customStyle="1" w:styleId="4992BAC7B7603441B8E8131B868E3FF3">
-    <w:name w:val="4992BAC7B7603441B8E8131B868E3FF3"/>
-  </w:style>
-  <w:style w:type="paragraph" w:customStyle="1" w:styleId="BD7AC7F44F8C3C4992F26B5096CB655E">
-    <w:name w:val="BD7AC7F44F8C3C4992F26B5096CB655E"/>
-  </w:style>
-  <w:style w:type="paragraph" w:customStyle="1" w:styleId="3C62CC3334742C468C40AC49768AC819">
-    <w:name w:val="3C62CC3334742C468C40AC49768AC819"/>
-  </w:style>
-  <w:style w:type="paragraph" w:customStyle="1" w:styleId="40E4FE69E64DD343952B3C0F2F58A99E">
-    <w:name w:val="40E4FE69E64DD343952B3C0F2F58A99E"/>
-  </w:style>
-  <w:style w:type="paragraph" w:customStyle="1" w:styleId="49817F66D2BA9847BF14F4E46BC61BD6">
-    <w:name w:val="49817F66D2BA9847BF14F4E46BC61BD6"/>
   </w:style>
   <w:style w:type="character" w:styleId="PlaceholderText">
     <w:name w:val="Placeholder Text"/>

</xml_diff>